<commit_message>
minor fix to theoretical minimum
</commit_message>
<xml_diff>
--- a/ITMO.MATAN/FirstSection/TheoreticalMinimum.docx
+++ b/ITMO.MATAN/FirstSection/TheoreticalMinimum.docx
@@ -11,21 +11,12 @@
           <w:szCs w:val="40"/>
         </w:rPr>
       </w:pPr>
-      <w:proofErr w:type="spellStart"/>
       <w:r>
         <w:rPr>
           <w:sz w:val="40"/>
           <w:szCs w:val="40"/>
         </w:rPr>
-        <w:t>Теормин</w:t>
-      </w:r>
-      <w:proofErr w:type="spellEnd"/>
-      <w:r>
-        <w:rPr>
-          <w:sz w:val="40"/>
-          <w:szCs w:val="40"/>
-        </w:rPr>
-        <w:t>. Раздел 1. Ответы на вопросы.</w:t>
+        <w:t>Теормин. Раздел 1. Ответы на вопросы.</w:t>
       </w:r>
     </w:p>
     <w:p>
@@ -457,33 +448,8 @@
           <w:b/>
           <w:bCs/>
         </w:rPr>
-        <w:t>Окрестности элементов +</w:t>
-      </w:r>
-      <w:proofErr w:type="spellStart"/>
-      <w:r>
-        <w:rPr>
-          <w:b/>
-          <w:bCs/>
-        </w:rPr>
-        <w:t>оо</w:t>
-      </w:r>
-      <w:proofErr w:type="spellEnd"/>
-      <w:r>
-        <w:rPr>
-          <w:b/>
-          <w:bCs/>
-        </w:rPr>
-        <w:t xml:space="preserve"> и -</w:t>
-      </w:r>
-      <w:proofErr w:type="spellStart"/>
-      <w:r>
-        <w:rPr>
-          <w:b/>
-          <w:bCs/>
-        </w:rPr>
-        <w:t>оо</w:t>
-      </w:r>
-      <w:proofErr w:type="spellEnd"/>
+        <w:t>Окрестности элементов +оо и -оо</w:t>
+      </w:r>
     </w:p>
     <w:p>
       <w:pPr>
@@ -993,15 +959,7 @@
         <w:t xml:space="preserve"> </w:t>
       </w:r>
       <w:r>
-        <w:t xml:space="preserve">X и обозначается </w:t>
-      </w:r>
-      <w:proofErr w:type="spellStart"/>
-      <w:r>
-        <w:t>sup</w:t>
-      </w:r>
-      <w:proofErr w:type="spellEnd"/>
-      <w:r>
-        <w:t xml:space="preserve"> X.</w:t>
+        <w:t>X и обозначается sup X.</w:t>
       </w:r>
     </w:p>
     <w:p>
@@ -1104,24 +1062,10 @@
         </w:numPr>
       </w:pPr>
       <w:r>
-        <w:t xml:space="preserve">Для любого числа x ∈ R существует единственное k ∈ Z такое, что k ≤ x </w:t>
-      </w:r>
-      <w:proofErr w:type="gramStart"/>
-      <w:r>
-        <w:t>&lt; k</w:t>
-      </w:r>
-      <w:proofErr w:type="gramEnd"/>
-      <w:r>
-        <w:t>+1.</w:t>
-      </w:r>
-      <w:r>
-        <w:t xml:space="preserve"> </w:t>
-      </w:r>
-      <w:r>
-        <w:t>Ч</w:t>
-      </w:r>
-      <w:r>
-        <w:t>исло k называется целой частью числа x и обозначается</w:t>
+        <w:t xml:space="preserve">Для любого числа x ∈ R существует единственное k ∈ Z такое, что k ≤ x &lt; k+1. </w:t>
+      </w:r>
+      <w:r>
+        <w:t>Число k называется целой частью числа x и обозначается</w:t>
       </w:r>
       <w:r>
         <w:t xml:space="preserve"> </w:t>
@@ -3026,14 +2970,7 @@
           <w:b/>
           <w:bCs/>
         </w:rPr>
-        <w:t>Эквивалентная функци</w:t>
-      </w:r>
-      <w:r>
-        <w:rPr>
-          <w:b/>
-          <w:bCs/>
-        </w:rPr>
-        <w:t>я</w:t>
+        <w:t>Эквивалентная функция</w:t>
       </w:r>
     </w:p>
     <w:p>
@@ -3256,48 +3193,15 @@
           <w:lang w:eastAsia="ru-RU"/>
         </w:rPr>
       </w:pPr>
-    </w:p>
-    <w:p>
-      <w:pPr>
-        <w:pStyle w:val="1"/>
-        <w:ind w:hanging="426"/>
-        <w:rPr>
-          <w:b/>
-          <w:bCs/>
-          <w:lang w:eastAsia="ru-RU"/>
-        </w:rPr>
-      </w:pPr>
-      <w:r>
-        <w:rPr>
-          <w:b/>
-          <w:bCs/>
-          <w:lang w:eastAsia="ru-RU"/>
-        </w:rPr>
-        <w:t>Принцип точной грани</w:t>
-      </w:r>
-    </w:p>
-    <w:p>
-      <w:pPr>
-        <w:pStyle w:val="1"/>
-        <w:numPr>
-          <w:ilvl w:val="0"/>
-          <w:numId w:val="0"/>
-        </w:numPr>
-        <w:rPr>
-          <w:b/>
-          <w:bCs/>
-          <w:lang w:eastAsia="ru-RU"/>
-        </w:rPr>
-      </w:pPr>
       <w:r>
         <w:rPr>
           <w:noProof/>
         </w:rPr>
         <w:drawing>
-          <wp:inline distT="0" distB="0" distL="0" distR="0" wp14:anchorId="68CA59CC" wp14:editId="311F2636">
-            <wp:extent cx="6120130" cy="759460"/>
-            <wp:effectExtent l="0" t="0" r="0" b="2540"/>
-            <wp:docPr id="25" name="Рисунок 25"/>
+          <wp:inline distT="0" distB="0" distL="0" distR="0" wp14:anchorId="5EE64289" wp14:editId="0CFB0D56">
+            <wp:extent cx="6120130" cy="576580"/>
+            <wp:effectExtent l="0" t="0" r="0" b="0"/>
+            <wp:docPr id="2" name="Рисунок 2"/>
             <wp:cNvGraphicFramePr>
               <a:graphicFrameLocks xmlns:a="http://schemas.openxmlformats.org/drawingml/2006/main" noChangeAspect="1"/>
             </wp:cNvGraphicFramePr>
@@ -3317,7 +3221,7 @@
                   <pic:spPr>
                     <a:xfrm>
                       <a:off x="0" y="0"/>
-                      <a:ext cx="6120130" cy="759460"/>
+                      <a:ext cx="6120130" cy="576580"/>
                     </a:xfrm>
                     <a:prstGeom prst="rect">
                       <a:avLst/>
@@ -3346,7 +3250,7 @@
           <w:bCs/>
           <w:lang w:eastAsia="ru-RU"/>
         </w:rPr>
-        <w:t>Принцип Архимеда</w:t>
+        <w:t>Принцип точной грани</w:t>
       </w:r>
     </w:p>
     <w:p>
@@ -3367,10 +3271,10 @@
           <w:noProof/>
         </w:rPr>
         <w:drawing>
-          <wp:inline distT="0" distB="0" distL="0" distR="0" wp14:anchorId="32854D13" wp14:editId="08348986">
-            <wp:extent cx="6120130" cy="945515"/>
-            <wp:effectExtent l="0" t="0" r="0" b="6985"/>
-            <wp:docPr id="27" name="Рисунок 27"/>
+          <wp:inline distT="0" distB="0" distL="0" distR="0" wp14:anchorId="68CA59CC" wp14:editId="311F2636">
+            <wp:extent cx="6120130" cy="759460"/>
+            <wp:effectExtent l="0" t="0" r="0" b="2540"/>
+            <wp:docPr id="25" name="Рисунок 25"/>
             <wp:cNvGraphicFramePr>
               <a:graphicFrameLocks xmlns:a="http://schemas.openxmlformats.org/drawingml/2006/main" noChangeAspect="1"/>
             </wp:cNvGraphicFramePr>
@@ -3390,6 +3294,79 @@
                   <pic:spPr>
                     <a:xfrm>
                       <a:off x="0" y="0"/>
+                      <a:ext cx="6120130" cy="759460"/>
+                    </a:xfrm>
+                    <a:prstGeom prst="rect">
+                      <a:avLst/>
+                    </a:prstGeom>
+                  </pic:spPr>
+                </pic:pic>
+              </a:graphicData>
+            </a:graphic>
+          </wp:inline>
+        </w:drawing>
+      </w:r>
+    </w:p>
+    <w:p>
+      <w:pPr>
+        <w:pStyle w:val="1"/>
+        <w:ind w:hanging="426"/>
+        <w:rPr>
+          <w:b/>
+          <w:bCs/>
+          <w:lang w:eastAsia="ru-RU"/>
+        </w:rPr>
+      </w:pPr>
+      <w:r>
+        <w:rPr>
+          <w:b/>
+          <w:bCs/>
+          <w:lang w:eastAsia="ru-RU"/>
+        </w:rPr>
+        <w:t>Принцип Архимеда</w:t>
+      </w:r>
+    </w:p>
+    <w:p>
+      <w:pPr>
+        <w:pStyle w:val="1"/>
+        <w:numPr>
+          <w:ilvl w:val="0"/>
+          <w:numId w:val="0"/>
+        </w:numPr>
+        <w:rPr>
+          <w:b/>
+          <w:bCs/>
+          <w:lang w:eastAsia="ru-RU"/>
+        </w:rPr>
+      </w:pPr>
+      <w:r>
+        <w:rPr>
+          <w:noProof/>
+        </w:rPr>
+        <w:drawing>
+          <wp:inline distT="0" distB="0" distL="0" distR="0" wp14:anchorId="32854D13" wp14:editId="08348986">
+            <wp:extent cx="6120130" cy="945515"/>
+            <wp:effectExtent l="0" t="0" r="0" b="6985"/>
+            <wp:docPr id="27" name="Рисунок 27"/>
+            <wp:cNvGraphicFramePr>
+              <a:graphicFrameLocks xmlns:a="http://schemas.openxmlformats.org/drawingml/2006/main" noChangeAspect="1"/>
+            </wp:cNvGraphicFramePr>
+            <a:graphic xmlns:a="http://schemas.openxmlformats.org/drawingml/2006/main">
+              <a:graphicData uri="http://schemas.openxmlformats.org/drawingml/2006/picture">
+                <pic:pic xmlns:pic="http://schemas.openxmlformats.org/drawingml/2006/picture">
+                  <pic:nvPicPr>
+                    <pic:cNvPr id="1" name=""/>
+                    <pic:cNvPicPr/>
+                  </pic:nvPicPr>
+                  <pic:blipFill>
+                    <a:blip r:embed="rId44"/>
+                    <a:stretch>
+                      <a:fillRect/>
+                    </a:stretch>
+                  </pic:blipFill>
+                  <pic:spPr>
+                    <a:xfrm>
+                      <a:off x="0" y="0"/>
                       <a:ext cx="6120130" cy="945515"/>
                     </a:xfrm>
                     <a:prstGeom prst="rect">
@@ -3443,14 +3420,7 @@
         <w:rPr>
           <w:lang w:eastAsia="ru-RU"/>
         </w:rPr>
-        <w:t xml:space="preserve">При A ∈ R последовательность </w:t>
-      </w:r>
-      <w:proofErr w:type="spellStart"/>
-      <w:r>
-        <w:rPr>
-          <w:lang w:eastAsia="ru-RU"/>
-        </w:rPr>
-        <w:t>x</w:t>
+        <w:t>При A ∈ R последовательность x</w:t>
       </w:r>
       <w:r>
         <w:rPr>
@@ -3459,7 +3429,6 @@
         </w:rPr>
         <w:t>n</w:t>
       </w:r>
-      <w:proofErr w:type="spellEnd"/>
       <w:r>
         <w:rPr>
           <w:lang w:eastAsia="ru-RU"/>
@@ -3482,38 +3451,7 @@
         <w:rPr>
           <w:lang w:eastAsia="ru-RU"/>
         </w:rPr>
-        <w:t xml:space="preserve">2) </w:t>
-      </w:r>
-      <w:r>
-        <w:rPr>
-          <w:lang w:eastAsia="ru-RU"/>
-        </w:rPr>
-        <w:t>В любой окрестности A ∈ R содержатся все элементы</w:t>
-      </w:r>
-      <w:r>
-        <w:rPr>
-          <w:lang w:eastAsia="ru-RU"/>
-        </w:rPr>
-        <w:t xml:space="preserve"> </w:t>
-      </w:r>
-      <w:r>
-        <w:rPr>
-          <w:lang w:eastAsia="ru-RU"/>
-        </w:rPr>
-        <w:t>последовательности</w:t>
-      </w:r>
-      <w:r>
-        <w:rPr>
-          <w:lang w:eastAsia="ru-RU"/>
-        </w:rPr>
-        <w:t xml:space="preserve"> </w:t>
-      </w:r>
-      <w:proofErr w:type="spellStart"/>
-      <w:r>
-        <w:rPr>
-          <w:lang w:eastAsia="ru-RU"/>
-        </w:rPr>
-        <w:t>x</w:t>
+        <w:t>2) В любой окрестности A ∈ R содержатся все элементы последовательности x</w:t>
       </w:r>
       <w:r>
         <w:rPr>
@@ -3522,7 +3460,6 @@
         </w:rPr>
         <w:t>n</w:t>
       </w:r>
-      <w:proofErr w:type="spellEnd"/>
       <w:r>
         <w:rPr>
           <w:lang w:eastAsia="ru-RU"/>
@@ -3640,7 +3577,6 @@
         <w:rPr>
           <w:noProof/>
         </w:rPr>
-        <w:lastRenderedPageBreak/>
         <w:drawing>
           <wp:anchor distT="0" distB="0" distL="114300" distR="114300" simplePos="0" relativeHeight="251660288" behindDoc="0" locked="0" layoutInCell="1" allowOverlap="1" wp14:anchorId="5040F8BA" wp14:editId="6147ADBF">
             <wp:simplePos x="0" y="0"/>
@@ -3665,7 +3601,7 @@
                     <pic:cNvPicPr/>
                   </pic:nvPicPr>
                   <pic:blipFill>
-                    <a:blip r:embed="rId44">
+                    <a:blip r:embed="rId45">
                       <a:extLst>
                         <a:ext uri="{28A0092B-C50C-407E-A947-70E740481C1C}">
                           <a14:useLocalDpi xmlns:a14="http://schemas.microsoft.com/office/drawing/2010/main" val="0"/>
@@ -3697,23 +3633,7 @@
           <w:bCs/>
           <w:lang w:eastAsia="ru-RU"/>
         </w:rPr>
-        <w:t>Арифметические свойства пределов последовательностей в расширенном</w:t>
-      </w:r>
-      <w:r>
-        <w:rPr>
-          <w:b/>
-          <w:bCs/>
-          <w:lang w:eastAsia="ru-RU"/>
-        </w:rPr>
-        <w:t xml:space="preserve"> </w:t>
-      </w:r>
-      <w:r>
-        <w:rPr>
-          <w:b/>
-          <w:bCs/>
-          <w:lang w:eastAsia="ru-RU"/>
-        </w:rPr>
-        <w:t>R</w:t>
+        <w:t>Арифметические свойства пределов последовательностей в расширенном R</w:t>
       </w:r>
     </w:p>
     <w:p>
@@ -3757,79 +3677,6 @@
             <wp:extent cx="6120130" cy="1168400"/>
             <wp:effectExtent l="0" t="0" r="0" b="0"/>
             <wp:docPr id="37" name="Рисунок 37"/>
-            <wp:cNvGraphicFramePr>
-              <a:graphicFrameLocks xmlns:a="http://schemas.openxmlformats.org/drawingml/2006/main" noChangeAspect="1"/>
-            </wp:cNvGraphicFramePr>
-            <a:graphic xmlns:a="http://schemas.openxmlformats.org/drawingml/2006/main">
-              <a:graphicData uri="http://schemas.openxmlformats.org/drawingml/2006/picture">
-                <pic:pic xmlns:pic="http://schemas.openxmlformats.org/drawingml/2006/picture">
-                  <pic:nvPicPr>
-                    <pic:cNvPr id="1" name=""/>
-                    <pic:cNvPicPr/>
-                  </pic:nvPicPr>
-                  <pic:blipFill>
-                    <a:blip r:embed="rId45"/>
-                    <a:stretch>
-                      <a:fillRect/>
-                    </a:stretch>
-                  </pic:blipFill>
-                  <pic:spPr>
-                    <a:xfrm>
-                      <a:off x="0" y="0"/>
-                      <a:ext cx="6120130" cy="1168400"/>
-                    </a:xfrm>
-                    <a:prstGeom prst="rect">
-                      <a:avLst/>
-                    </a:prstGeom>
-                  </pic:spPr>
-                </pic:pic>
-              </a:graphicData>
-            </a:graphic>
-          </wp:inline>
-        </w:drawing>
-      </w:r>
-    </w:p>
-    <w:p>
-      <w:pPr>
-        <w:pStyle w:val="1"/>
-        <w:ind w:hanging="426"/>
-        <w:rPr>
-          <w:b/>
-          <w:bCs/>
-          <w:lang w:eastAsia="ru-RU"/>
-        </w:rPr>
-      </w:pPr>
-      <w:r>
-        <w:rPr>
-          <w:b/>
-          <w:bCs/>
-          <w:lang w:eastAsia="ru-RU"/>
-        </w:rPr>
-        <w:t>О сжатой переменной для последовательностей</w:t>
-      </w:r>
-    </w:p>
-    <w:p>
-      <w:pPr>
-        <w:pStyle w:val="1"/>
-        <w:numPr>
-          <w:ilvl w:val="0"/>
-          <w:numId w:val="0"/>
-        </w:numPr>
-        <w:rPr>
-          <w:b/>
-          <w:bCs/>
-          <w:lang w:eastAsia="ru-RU"/>
-        </w:rPr>
-      </w:pPr>
-      <w:r>
-        <w:rPr>
-          <w:noProof/>
-        </w:rPr>
-        <w:drawing>
-          <wp:inline distT="0" distB="0" distL="0" distR="0" wp14:anchorId="182C1EC8" wp14:editId="04DFAF7C">
-            <wp:extent cx="6120130" cy="1215390"/>
-            <wp:effectExtent l="0" t="0" r="0" b="3810"/>
-            <wp:docPr id="38" name="Рисунок 38"/>
             <wp:cNvGraphicFramePr>
               <a:graphicFrameLocks xmlns:a="http://schemas.openxmlformats.org/drawingml/2006/main" noChangeAspect="1"/>
             </wp:cNvGraphicFramePr>
@@ -3849,7 +3696,7 @@
                   <pic:spPr>
                     <a:xfrm>
                       <a:off x="0" y="0"/>
-                      <a:ext cx="6120130" cy="1215390"/>
+                      <a:ext cx="6120130" cy="1168400"/>
                     </a:xfrm>
                     <a:prstGeom prst="rect">
                       <a:avLst/>
@@ -3878,29 +3725,31 @@
           <w:bCs/>
           <w:lang w:eastAsia="ru-RU"/>
         </w:rPr>
-        <w:t>Теорема Вейерштрасса о пределе монотонной последовательности</w:t>
-      </w:r>
-    </w:p>
-    <w:p>
-      <w:pPr>
-        <w:pStyle w:val="1"/>
-        <w:numPr>
-          <w:ilvl w:val="0"/>
-          <w:numId w:val="0"/>
-        </w:numPr>
+        <w:t>О сжатой переменной для последовательностей</w:t>
+      </w:r>
+    </w:p>
+    <w:p>
+      <w:pPr>
+        <w:pStyle w:val="1"/>
+        <w:numPr>
+          <w:ilvl w:val="0"/>
+          <w:numId w:val="0"/>
+        </w:numPr>
+        <w:rPr>
+          <w:b/>
+          <w:bCs/>
+          <w:lang w:eastAsia="ru-RU"/>
+        </w:rPr>
+      </w:pPr>
+      <w:r>
         <w:rPr>
           <w:noProof/>
         </w:rPr>
-      </w:pPr>
-      <w:r>
-        <w:rPr>
-          <w:noProof/>
-        </w:rPr>
         <w:drawing>
-          <wp:inline distT="0" distB="0" distL="0" distR="0" wp14:anchorId="0B5DF2BC" wp14:editId="53B6ABE0">
-            <wp:extent cx="6120130" cy="1033145"/>
-            <wp:effectExtent l="0" t="0" r="0" b="0"/>
-            <wp:docPr id="39" name="Рисунок 39"/>
+          <wp:inline distT="0" distB="0" distL="0" distR="0" wp14:anchorId="182C1EC8" wp14:editId="04DFAF7C">
+            <wp:extent cx="6120130" cy="1215390"/>
+            <wp:effectExtent l="0" t="0" r="0" b="3810"/>
+            <wp:docPr id="38" name="Рисунок 38"/>
             <wp:cNvGraphicFramePr>
               <a:graphicFrameLocks xmlns:a="http://schemas.openxmlformats.org/drawingml/2006/main" noChangeAspect="1"/>
             </wp:cNvGraphicFramePr>
@@ -3920,7 +3769,7 @@
                   <pic:spPr>
                     <a:xfrm>
                       <a:off x="0" y="0"/>
-                      <a:ext cx="6120130" cy="1033145"/>
+                      <a:ext cx="6120130" cy="1215390"/>
                     </a:xfrm>
                     <a:prstGeom prst="rect">
                       <a:avLst/>
@@ -3932,21 +3781,46 @@
           </wp:inline>
         </w:drawing>
       </w:r>
-      <w:r>
+    </w:p>
+    <w:p>
+      <w:pPr>
+        <w:pStyle w:val="1"/>
+        <w:ind w:hanging="426"/>
+        <w:rPr>
+          <w:b/>
+          <w:bCs/>
+          <w:lang w:eastAsia="ru-RU"/>
+        </w:rPr>
+      </w:pPr>
+      <w:r>
+        <w:rPr>
+          <w:b/>
+          <w:bCs/>
+          <w:lang w:eastAsia="ru-RU"/>
+        </w:rPr>
+        <w:t>Теорема Вейерштрасса о пределе монотонной последовательности</w:t>
+      </w:r>
+    </w:p>
+    <w:p>
+      <w:pPr>
+        <w:pStyle w:val="1"/>
+        <w:numPr>
+          <w:ilvl w:val="0"/>
+          <w:numId w:val="0"/>
+        </w:numPr>
         <w:rPr>
           <w:noProof/>
         </w:rPr>
-        <w:t xml:space="preserve"> </w:t>
-      </w:r>
+      </w:pPr>
       <w:r>
         <w:rPr>
           <w:noProof/>
         </w:rPr>
         <w:drawing>
-          <wp:inline distT="0" distB="0" distL="0" distR="0" wp14:anchorId="0878B517" wp14:editId="27CF2FCE">
-            <wp:extent cx="6120130" cy="690245"/>
+          <wp:inline distT="0" distB="0" distL="0" distR="0" wp14:anchorId="0B5DF2BC" wp14:editId="53B6ABE0">
+            <wp:extent cx="6120130" cy="1033145"/>
             <wp:effectExtent l="0" t="0" r="0" b="0"/>
-            <wp:docPr id="40" name="Рисунок 40"/>
+            <wp:docPr id="39" name="Рисунок 39"/>
             <wp:cNvGraphicFramePr>
               <a:graphicFrameLocks xmlns:a="http://schemas.openxmlformats.org/drawingml/2006/main" noChangeAspect="1"/>
             </wp:cNvGraphicFramePr>
@@ -3966,7 +3840,7 @@
                   <pic:spPr>
                     <a:xfrm>
                       <a:off x="0" y="0"/>
-                      <a:ext cx="6120130" cy="690245"/>
+                      <a:ext cx="6120130" cy="1033145"/>
                     </a:xfrm>
                     <a:prstGeom prst="rect">
                       <a:avLst/>
@@ -3978,97 +3852,21 @@
           </wp:inline>
         </w:drawing>
       </w:r>
-    </w:p>
-    <w:p>
-      <w:pPr>
-        <w:pStyle w:val="1"/>
-        <w:numPr>
-          <w:ilvl w:val="0"/>
-          <w:numId w:val="0"/>
-        </w:numPr>
+      <w:r>
         <w:rPr>
           <w:noProof/>
         </w:rPr>
-      </w:pPr>
-    </w:p>
-    <w:p>
-      <w:pPr>
-        <w:pStyle w:val="1"/>
-        <w:numPr>
-          <w:ilvl w:val="0"/>
-          <w:numId w:val="0"/>
-        </w:numPr>
+        <w:t xml:space="preserve"> </w:t>
+      </w:r>
+      <w:r>
         <w:rPr>
           <w:noProof/>
         </w:rPr>
-      </w:pPr>
-    </w:p>
-    <w:p>
-      <w:pPr>
-        <w:pStyle w:val="1"/>
-        <w:numPr>
-          <w:ilvl w:val="0"/>
-          <w:numId w:val="0"/>
-        </w:numPr>
-        <w:rPr>
-          <w:b/>
-          <w:bCs/>
-          <w:lang w:eastAsia="ru-RU"/>
-        </w:rPr>
-      </w:pPr>
-    </w:p>
-    <w:p>
-      <w:pPr>
-        <w:pStyle w:val="1"/>
-        <w:ind w:hanging="426"/>
-        <w:rPr>
-          <w:b/>
-          <w:bCs/>
-          <w:lang w:eastAsia="ru-RU"/>
-        </w:rPr>
-      </w:pPr>
-      <w:r>
-        <w:rPr>
-          <w:b/>
-          <w:bCs/>
-          <w:lang w:eastAsia="ru-RU"/>
-        </w:rPr>
-        <w:lastRenderedPageBreak/>
-        <w:t xml:space="preserve">О связи пределов последовательности и её </w:t>
-      </w:r>
-      <w:proofErr w:type="spellStart"/>
-      <w:r>
-        <w:rPr>
-          <w:b/>
-          <w:bCs/>
-          <w:lang w:eastAsia="ru-RU"/>
-        </w:rPr>
-        <w:t>подпоследовательностей</w:t>
-      </w:r>
-      <w:proofErr w:type="spellEnd"/>
-    </w:p>
-    <w:p>
-      <w:pPr>
-        <w:pStyle w:val="1"/>
-        <w:numPr>
-          <w:ilvl w:val="0"/>
-          <w:numId w:val="0"/>
-        </w:numPr>
-        <w:rPr>
-          <w:b/>
-          <w:bCs/>
-          <w:lang w:eastAsia="ru-RU"/>
-        </w:rPr>
-      </w:pPr>
-      <w:r>
-        <w:rPr>
-          <w:noProof/>
-        </w:rPr>
         <w:drawing>
-          <wp:inline distT="0" distB="0" distL="0" distR="0" wp14:anchorId="34273A49" wp14:editId="76930EA1">
-            <wp:extent cx="6120130" cy="747395"/>
+          <wp:inline distT="0" distB="0" distL="0" distR="0" wp14:anchorId="0878B517" wp14:editId="27CF2FCE">
+            <wp:extent cx="6120130" cy="690245"/>
             <wp:effectExtent l="0" t="0" r="0" b="0"/>
-            <wp:docPr id="47" name="Рисунок 47"/>
+            <wp:docPr id="40" name="Рисунок 40"/>
             <wp:cNvGraphicFramePr>
               <a:graphicFrameLocks xmlns:a="http://schemas.openxmlformats.org/drawingml/2006/main" noChangeAspect="1"/>
             </wp:cNvGraphicFramePr>
@@ -4088,7 +3886,7 @@
                   <pic:spPr>
                     <a:xfrm>
                       <a:off x="0" y="0"/>
-                      <a:ext cx="6120130" cy="747395"/>
+                      <a:ext cx="6120130" cy="690245"/>
                     </a:xfrm>
                     <a:prstGeom prst="rect">
                       <a:avLst/>
@@ -4104,6 +3902,44 @@
     <w:p>
       <w:pPr>
         <w:pStyle w:val="1"/>
+        <w:numPr>
+          <w:ilvl w:val="0"/>
+          <w:numId w:val="0"/>
+        </w:numPr>
+        <w:rPr>
+          <w:noProof/>
+        </w:rPr>
+      </w:pPr>
+    </w:p>
+    <w:p>
+      <w:pPr>
+        <w:pStyle w:val="1"/>
+        <w:numPr>
+          <w:ilvl w:val="0"/>
+          <w:numId w:val="0"/>
+        </w:numPr>
+        <w:rPr>
+          <w:noProof/>
+        </w:rPr>
+      </w:pPr>
+    </w:p>
+    <w:p>
+      <w:pPr>
+        <w:pStyle w:val="1"/>
+        <w:numPr>
+          <w:ilvl w:val="0"/>
+          <w:numId w:val="0"/>
+        </w:numPr>
+        <w:rPr>
+          <w:b/>
+          <w:bCs/>
+          <w:lang w:eastAsia="ru-RU"/>
+        </w:rPr>
+      </w:pPr>
+    </w:p>
+    <w:p>
+      <w:pPr>
+        <w:pStyle w:val="1"/>
         <w:ind w:hanging="426"/>
         <w:rPr>
           <w:b/>
@@ -4117,7 +3953,7 @@
           <w:bCs/>
           <w:lang w:eastAsia="ru-RU"/>
         </w:rPr>
-        <w:t>Теорема Больцано-Вейерштрасса</w:t>
+        <w:t>О связи пределов последовательности и её подпоследовательностей</w:t>
       </w:r>
     </w:p>
     <w:p>
@@ -4138,10 +3974,10 @@
           <w:noProof/>
         </w:rPr>
         <w:drawing>
-          <wp:inline distT="0" distB="0" distL="0" distR="0" wp14:anchorId="0FD97FC0" wp14:editId="07453D37">
-            <wp:extent cx="6120130" cy="774065"/>
-            <wp:effectExtent l="0" t="0" r="0" b="6985"/>
-            <wp:docPr id="48" name="Рисунок 48"/>
+          <wp:inline distT="0" distB="0" distL="0" distR="0" wp14:anchorId="34273A49" wp14:editId="76930EA1">
+            <wp:extent cx="6120130" cy="747395"/>
+            <wp:effectExtent l="0" t="0" r="0" b="0"/>
+            <wp:docPr id="47" name="Рисунок 47"/>
             <wp:cNvGraphicFramePr>
               <a:graphicFrameLocks xmlns:a="http://schemas.openxmlformats.org/drawingml/2006/main" noChangeAspect="1"/>
             </wp:cNvGraphicFramePr>
@@ -4161,7 +3997,7 @@
                   <pic:spPr>
                     <a:xfrm>
                       <a:off x="0" y="0"/>
-                      <a:ext cx="6120130" cy="774065"/>
+                      <a:ext cx="6120130" cy="747395"/>
                     </a:xfrm>
                     <a:prstGeom prst="rect">
                       <a:avLst/>
@@ -4190,7 +4026,7 @@
           <w:bCs/>
           <w:lang w:eastAsia="ru-RU"/>
         </w:rPr>
-        <w:t>Критерий Коши для последовательностей</w:t>
+        <w:t>Теорема Больцано-Вейерштрасса</w:t>
       </w:r>
     </w:p>
     <w:p>
@@ -4211,10 +4047,10 @@
           <w:noProof/>
         </w:rPr>
         <w:drawing>
-          <wp:inline distT="0" distB="0" distL="0" distR="0" wp14:anchorId="0C896370" wp14:editId="522056C0">
-            <wp:extent cx="6120130" cy="703580"/>
-            <wp:effectExtent l="0" t="0" r="0" b="1270"/>
-            <wp:docPr id="53" name="Рисунок 53"/>
+          <wp:inline distT="0" distB="0" distL="0" distR="0" wp14:anchorId="0FD97FC0" wp14:editId="07453D37">
+            <wp:extent cx="6120130" cy="774065"/>
+            <wp:effectExtent l="0" t="0" r="0" b="6985"/>
+            <wp:docPr id="48" name="Рисунок 48"/>
             <wp:cNvGraphicFramePr>
               <a:graphicFrameLocks xmlns:a="http://schemas.openxmlformats.org/drawingml/2006/main" noChangeAspect="1"/>
             </wp:cNvGraphicFramePr>
@@ -4234,7 +4070,7 @@
                   <pic:spPr>
                     <a:xfrm>
                       <a:off x="0" y="0"/>
-                      <a:ext cx="6120130" cy="703580"/>
+                      <a:ext cx="6120130" cy="774065"/>
                     </a:xfrm>
                     <a:prstGeom prst="rect">
                       <a:avLst/>
@@ -4263,20 +4099,20 @@
           <w:bCs/>
           <w:lang w:eastAsia="ru-RU"/>
         </w:rPr>
-        <w:t>Локальные свойства функций, имеющих предел</w:t>
-      </w:r>
-    </w:p>
-    <w:p>
-      <w:pPr>
-        <w:pStyle w:val="1"/>
-        <w:numPr>
-          <w:ilvl w:val="0"/>
-          <w:numId w:val="0"/>
-        </w:numPr>
-        <w:rPr>
-          <w:b/>
-          <w:bCs/>
-          <w:lang w:val="en-US" w:eastAsia="ru-RU"/>
+        <w:t>Критерий Коши для последовательностей</w:t>
+      </w:r>
+    </w:p>
+    <w:p>
+      <w:pPr>
+        <w:pStyle w:val="1"/>
+        <w:numPr>
+          <w:ilvl w:val="0"/>
+          <w:numId w:val="0"/>
+        </w:numPr>
+        <w:rPr>
+          <w:b/>
+          <w:bCs/>
+          <w:lang w:eastAsia="ru-RU"/>
         </w:rPr>
       </w:pPr>
       <w:r>
@@ -4284,10 +4120,10 @@
           <w:noProof/>
         </w:rPr>
         <w:drawing>
-          <wp:inline distT="0" distB="0" distL="0" distR="0" wp14:anchorId="3BAFED61" wp14:editId="523455B9">
-            <wp:extent cx="6120130" cy="1948180"/>
-            <wp:effectExtent l="0" t="0" r="0" b="0"/>
-            <wp:docPr id="62" name="Рисунок 62"/>
+          <wp:inline distT="0" distB="0" distL="0" distR="0" wp14:anchorId="0C896370" wp14:editId="522056C0">
+            <wp:extent cx="6120130" cy="703580"/>
+            <wp:effectExtent l="0" t="0" r="0" b="1270"/>
+            <wp:docPr id="53" name="Рисунок 53"/>
             <wp:cNvGraphicFramePr>
               <a:graphicFrameLocks xmlns:a="http://schemas.openxmlformats.org/drawingml/2006/main" noChangeAspect="1"/>
             </wp:cNvGraphicFramePr>
@@ -4307,7 +4143,7 @@
                   <pic:spPr>
                     <a:xfrm>
                       <a:off x="0" y="0"/>
-                      <a:ext cx="6120130" cy="1948180"/>
+                      <a:ext cx="6120130" cy="703580"/>
                     </a:xfrm>
                     <a:prstGeom prst="rect">
                       <a:avLst/>
@@ -4336,20 +4172,20 @@
           <w:bCs/>
           <w:lang w:eastAsia="ru-RU"/>
         </w:rPr>
-        <w:t>Арифметические свойства пределов функций в расширенном R</w:t>
-      </w:r>
-    </w:p>
-    <w:p>
-      <w:pPr>
-        <w:pStyle w:val="1"/>
-        <w:numPr>
-          <w:ilvl w:val="0"/>
-          <w:numId w:val="0"/>
-        </w:numPr>
-        <w:rPr>
-          <w:b/>
-          <w:bCs/>
-          <w:lang w:eastAsia="ru-RU"/>
+        <w:t>Локальные свойства функций, имеющих предел</w:t>
+      </w:r>
+    </w:p>
+    <w:p>
+      <w:pPr>
+        <w:pStyle w:val="1"/>
+        <w:numPr>
+          <w:ilvl w:val="0"/>
+          <w:numId w:val="0"/>
+        </w:numPr>
+        <w:rPr>
+          <w:b/>
+          <w:bCs/>
+          <w:lang w:val="en-US" w:eastAsia="ru-RU"/>
         </w:rPr>
       </w:pPr>
       <w:r>
@@ -4357,10 +4193,10 @@
           <w:noProof/>
         </w:rPr>
         <w:drawing>
-          <wp:inline distT="0" distB="0" distL="0" distR="0" wp14:anchorId="120A32D0" wp14:editId="0F3BF193">
-            <wp:extent cx="6120130" cy="3335655"/>
+          <wp:inline distT="0" distB="0" distL="0" distR="0" wp14:anchorId="3BAFED61" wp14:editId="523455B9">
+            <wp:extent cx="6120130" cy="1948180"/>
             <wp:effectExtent l="0" t="0" r="0" b="0"/>
-            <wp:docPr id="63" name="Рисунок 63"/>
+            <wp:docPr id="62" name="Рисунок 62"/>
             <wp:cNvGraphicFramePr>
               <a:graphicFrameLocks xmlns:a="http://schemas.openxmlformats.org/drawingml/2006/main" noChangeAspect="1"/>
             </wp:cNvGraphicFramePr>
@@ -4380,7 +4216,7 @@
                   <pic:spPr>
                     <a:xfrm>
                       <a:off x="0" y="0"/>
-                      <a:ext cx="6120130" cy="3335655"/>
+                      <a:ext cx="6120130" cy="1948180"/>
                     </a:xfrm>
                     <a:prstGeom prst="rect">
                       <a:avLst/>
@@ -4396,48 +4232,6 @@
     <w:p>
       <w:pPr>
         <w:pStyle w:val="1"/>
-        <w:numPr>
-          <w:ilvl w:val="0"/>
-          <w:numId w:val="0"/>
-        </w:numPr>
-        <w:rPr>
-          <w:b/>
-          <w:bCs/>
-          <w:lang w:eastAsia="ru-RU"/>
-        </w:rPr>
-      </w:pPr>
-    </w:p>
-    <w:p>
-      <w:pPr>
-        <w:pStyle w:val="1"/>
-        <w:numPr>
-          <w:ilvl w:val="0"/>
-          <w:numId w:val="0"/>
-        </w:numPr>
-        <w:rPr>
-          <w:b/>
-          <w:bCs/>
-          <w:lang w:eastAsia="ru-RU"/>
-        </w:rPr>
-      </w:pPr>
-    </w:p>
-    <w:p>
-      <w:pPr>
-        <w:pStyle w:val="1"/>
-        <w:numPr>
-          <w:ilvl w:val="0"/>
-          <w:numId w:val="0"/>
-        </w:numPr>
-        <w:rPr>
-          <w:b/>
-          <w:bCs/>
-          <w:lang w:eastAsia="ru-RU"/>
-        </w:rPr>
-      </w:pPr>
-    </w:p>
-    <w:p>
-      <w:pPr>
-        <w:pStyle w:val="1"/>
         <w:ind w:hanging="426"/>
         <w:rPr>
           <w:b/>
@@ -4451,8 +4245,7 @@
           <w:bCs/>
           <w:lang w:eastAsia="ru-RU"/>
         </w:rPr>
-        <w:lastRenderedPageBreak/>
-        <w:t>Предельный переход в неравенствах для функций</w:t>
+        <w:t>Арифметические свойства пределов функций в расширенном R</w:t>
       </w:r>
     </w:p>
     <w:p>
@@ -4473,10 +4266,10 @@
           <w:noProof/>
         </w:rPr>
         <w:drawing>
-          <wp:inline distT="0" distB="0" distL="0" distR="0" wp14:anchorId="74489298" wp14:editId="56896CF7">
-            <wp:extent cx="6120130" cy="1168400"/>
+          <wp:inline distT="0" distB="0" distL="0" distR="0" wp14:anchorId="120A32D0" wp14:editId="0F3BF193">
+            <wp:extent cx="6120130" cy="3335655"/>
             <wp:effectExtent l="0" t="0" r="0" b="0"/>
-            <wp:docPr id="64" name="Рисунок 64"/>
+            <wp:docPr id="63" name="Рисунок 63"/>
             <wp:cNvGraphicFramePr>
               <a:graphicFrameLocks xmlns:a="http://schemas.openxmlformats.org/drawingml/2006/main" noChangeAspect="1"/>
             </wp:cNvGraphicFramePr>
@@ -4496,7 +4289,7 @@
                   <pic:spPr>
                     <a:xfrm>
                       <a:off x="0" y="0"/>
-                      <a:ext cx="6120130" cy="1168400"/>
+                      <a:ext cx="6120130" cy="3335655"/>
                     </a:xfrm>
                     <a:prstGeom prst="rect">
                       <a:avLst/>
@@ -4512,6 +4305,48 @@
     <w:p>
       <w:pPr>
         <w:pStyle w:val="1"/>
+        <w:numPr>
+          <w:ilvl w:val="0"/>
+          <w:numId w:val="0"/>
+        </w:numPr>
+        <w:rPr>
+          <w:b/>
+          <w:bCs/>
+          <w:lang w:eastAsia="ru-RU"/>
+        </w:rPr>
+      </w:pPr>
+    </w:p>
+    <w:p>
+      <w:pPr>
+        <w:pStyle w:val="1"/>
+        <w:numPr>
+          <w:ilvl w:val="0"/>
+          <w:numId w:val="0"/>
+        </w:numPr>
+        <w:rPr>
+          <w:b/>
+          <w:bCs/>
+          <w:lang w:eastAsia="ru-RU"/>
+        </w:rPr>
+      </w:pPr>
+    </w:p>
+    <w:p>
+      <w:pPr>
+        <w:pStyle w:val="1"/>
+        <w:numPr>
+          <w:ilvl w:val="0"/>
+          <w:numId w:val="0"/>
+        </w:numPr>
+        <w:rPr>
+          <w:b/>
+          <w:bCs/>
+          <w:lang w:eastAsia="ru-RU"/>
+        </w:rPr>
+      </w:pPr>
+    </w:p>
+    <w:p>
+      <w:pPr>
+        <w:pStyle w:val="1"/>
         <w:ind w:hanging="426"/>
         <w:rPr>
           <w:b/>
@@ -4525,7 +4360,7 @@
           <w:bCs/>
           <w:lang w:eastAsia="ru-RU"/>
         </w:rPr>
-        <w:t>О сжатой переменной для функций</w:t>
+        <w:t>Предельный переход в неравенствах для функций</w:t>
       </w:r>
     </w:p>
     <w:p>
@@ -4546,10 +4381,10 @@
           <w:noProof/>
         </w:rPr>
         <w:drawing>
-          <wp:inline distT="0" distB="0" distL="0" distR="0" wp14:anchorId="60431636" wp14:editId="0BE4FF2D">
-            <wp:extent cx="6120130" cy="936625"/>
+          <wp:inline distT="0" distB="0" distL="0" distR="0" wp14:anchorId="74489298" wp14:editId="56896CF7">
+            <wp:extent cx="6120130" cy="1168400"/>
             <wp:effectExtent l="0" t="0" r="0" b="0"/>
-            <wp:docPr id="65" name="Рисунок 65"/>
+            <wp:docPr id="64" name="Рисунок 64"/>
             <wp:cNvGraphicFramePr>
               <a:graphicFrameLocks xmlns:a="http://schemas.openxmlformats.org/drawingml/2006/main" noChangeAspect="1"/>
             </wp:cNvGraphicFramePr>
@@ -4569,7 +4404,7 @@
                   <pic:spPr>
                     <a:xfrm>
                       <a:off x="0" y="0"/>
-                      <a:ext cx="6120130" cy="936625"/>
+                      <a:ext cx="6120130" cy="1168400"/>
                     </a:xfrm>
                     <a:prstGeom prst="rect">
                       <a:avLst/>
@@ -4598,7 +4433,7 @@
           <w:bCs/>
           <w:lang w:eastAsia="ru-RU"/>
         </w:rPr>
-        <w:t>Теорема Вейерштрасса о пределах возрастающей и убывающей функций</w:t>
+        <w:t>О сжатой переменной для функций</w:t>
       </w:r>
     </w:p>
     <w:p>
@@ -4619,10 +4454,10 @@
           <w:noProof/>
         </w:rPr>
         <w:drawing>
-          <wp:inline distT="0" distB="0" distL="0" distR="0" wp14:anchorId="0212C5E7" wp14:editId="2CFF0A5C">
-            <wp:extent cx="6120130" cy="1414145"/>
+          <wp:inline distT="0" distB="0" distL="0" distR="0" wp14:anchorId="60431636" wp14:editId="0BE4FF2D">
+            <wp:extent cx="6120130" cy="936625"/>
             <wp:effectExtent l="0" t="0" r="0" b="0"/>
-            <wp:docPr id="69" name="Рисунок 69"/>
+            <wp:docPr id="65" name="Рисунок 65"/>
             <wp:cNvGraphicFramePr>
               <a:graphicFrameLocks xmlns:a="http://schemas.openxmlformats.org/drawingml/2006/main" noChangeAspect="1"/>
             </wp:cNvGraphicFramePr>
@@ -4642,7 +4477,7 @@
                   <pic:spPr>
                     <a:xfrm>
                       <a:off x="0" y="0"/>
-                      <a:ext cx="6120130" cy="1414145"/>
+                      <a:ext cx="6120130" cy="936625"/>
                     </a:xfrm>
                     <a:prstGeom prst="rect">
                       <a:avLst/>
@@ -4671,7 +4506,7 @@
           <w:bCs/>
           <w:lang w:eastAsia="ru-RU"/>
         </w:rPr>
-        <w:t>Критерий Коши для функции</w:t>
+        <w:t>Теорема Вейерштрасса о пределах возрастающей и убывающей функций</w:t>
       </w:r>
     </w:p>
     <w:p>
@@ -4692,10 +4527,10 @@
           <w:noProof/>
         </w:rPr>
         <w:drawing>
-          <wp:inline distT="0" distB="0" distL="0" distR="0" wp14:anchorId="2F7F5860" wp14:editId="4B6FFC06">
-            <wp:extent cx="6120130" cy="1076325"/>
-            <wp:effectExtent l="0" t="0" r="0" b="9525"/>
-            <wp:docPr id="70" name="Рисунок 70"/>
+          <wp:inline distT="0" distB="0" distL="0" distR="0" wp14:anchorId="0212C5E7" wp14:editId="2CFF0A5C">
+            <wp:extent cx="6120130" cy="1414145"/>
+            <wp:effectExtent l="0" t="0" r="0" b="0"/>
+            <wp:docPr id="69" name="Рисунок 69"/>
             <wp:cNvGraphicFramePr>
               <a:graphicFrameLocks xmlns:a="http://schemas.openxmlformats.org/drawingml/2006/main" noChangeAspect="1"/>
             </wp:cNvGraphicFramePr>
@@ -4715,7 +4550,7 @@
                   <pic:spPr>
                     <a:xfrm>
                       <a:off x="0" y="0"/>
-                      <a:ext cx="6120130" cy="1076325"/>
+                      <a:ext cx="6120130" cy="1414145"/>
                     </a:xfrm>
                     <a:prstGeom prst="rect">
                       <a:avLst/>
@@ -4744,7 +4579,7 @@
           <w:bCs/>
           <w:lang w:eastAsia="ru-RU"/>
         </w:rPr>
-        <w:t>Критерий существования предела через односторонние</w:t>
+        <w:t>Критерий Коши для функции</w:t>
       </w:r>
     </w:p>
     <w:p>
@@ -4765,10 +4600,10 @@
           <w:noProof/>
         </w:rPr>
         <w:drawing>
-          <wp:inline distT="0" distB="0" distL="0" distR="0" wp14:anchorId="7742D3B4" wp14:editId="474867D3">
-            <wp:extent cx="6120130" cy="1530350"/>
-            <wp:effectExtent l="0" t="0" r="0" b="0"/>
-            <wp:docPr id="73" name="Рисунок 73"/>
+          <wp:inline distT="0" distB="0" distL="0" distR="0" wp14:anchorId="2F7F5860" wp14:editId="4B6FFC06">
+            <wp:extent cx="6120130" cy="1076325"/>
+            <wp:effectExtent l="0" t="0" r="0" b="9525"/>
+            <wp:docPr id="70" name="Рисунок 70"/>
             <wp:cNvGraphicFramePr>
               <a:graphicFrameLocks xmlns:a="http://schemas.openxmlformats.org/drawingml/2006/main" noChangeAspect="1"/>
             </wp:cNvGraphicFramePr>
@@ -4788,7 +4623,7 @@
                   <pic:spPr>
                     <a:xfrm>
                       <a:off x="0" y="0"/>
-                      <a:ext cx="6120130" cy="1530350"/>
+                      <a:ext cx="6120130" cy="1076325"/>
                     </a:xfrm>
                     <a:prstGeom prst="rect">
                       <a:avLst/>
@@ -4804,132 +4639,6 @@
     <w:p>
       <w:pPr>
         <w:pStyle w:val="1"/>
-        <w:numPr>
-          <w:ilvl w:val="0"/>
-          <w:numId w:val="0"/>
-        </w:numPr>
-        <w:rPr>
-          <w:b/>
-          <w:bCs/>
-          <w:lang w:eastAsia="ru-RU"/>
-        </w:rPr>
-      </w:pPr>
-    </w:p>
-    <w:p>
-      <w:pPr>
-        <w:pStyle w:val="1"/>
-        <w:numPr>
-          <w:ilvl w:val="0"/>
-          <w:numId w:val="0"/>
-        </w:numPr>
-        <w:rPr>
-          <w:b/>
-          <w:bCs/>
-          <w:lang w:eastAsia="ru-RU"/>
-        </w:rPr>
-      </w:pPr>
-    </w:p>
-    <w:p>
-      <w:pPr>
-        <w:pStyle w:val="1"/>
-        <w:numPr>
-          <w:ilvl w:val="0"/>
-          <w:numId w:val="0"/>
-        </w:numPr>
-        <w:rPr>
-          <w:b/>
-          <w:bCs/>
-          <w:lang w:eastAsia="ru-RU"/>
-        </w:rPr>
-      </w:pPr>
-    </w:p>
-    <w:p>
-      <w:pPr>
-        <w:pStyle w:val="1"/>
-        <w:numPr>
-          <w:ilvl w:val="0"/>
-          <w:numId w:val="0"/>
-        </w:numPr>
-        <w:rPr>
-          <w:b/>
-          <w:bCs/>
-          <w:lang w:eastAsia="ru-RU"/>
-        </w:rPr>
-      </w:pPr>
-    </w:p>
-    <w:p>
-      <w:pPr>
-        <w:pStyle w:val="1"/>
-        <w:numPr>
-          <w:ilvl w:val="0"/>
-          <w:numId w:val="0"/>
-        </w:numPr>
-        <w:rPr>
-          <w:b/>
-          <w:bCs/>
-          <w:lang w:eastAsia="ru-RU"/>
-        </w:rPr>
-      </w:pPr>
-    </w:p>
-    <w:p>
-      <w:pPr>
-        <w:pStyle w:val="1"/>
-        <w:numPr>
-          <w:ilvl w:val="0"/>
-          <w:numId w:val="0"/>
-        </w:numPr>
-        <w:rPr>
-          <w:b/>
-          <w:bCs/>
-          <w:lang w:eastAsia="ru-RU"/>
-        </w:rPr>
-      </w:pPr>
-    </w:p>
-    <w:p>
-      <w:pPr>
-        <w:pStyle w:val="1"/>
-        <w:numPr>
-          <w:ilvl w:val="0"/>
-          <w:numId w:val="0"/>
-        </w:numPr>
-        <w:rPr>
-          <w:b/>
-          <w:bCs/>
-          <w:lang w:eastAsia="ru-RU"/>
-        </w:rPr>
-      </w:pPr>
-    </w:p>
-    <w:p>
-      <w:pPr>
-        <w:pStyle w:val="1"/>
-        <w:numPr>
-          <w:ilvl w:val="0"/>
-          <w:numId w:val="0"/>
-        </w:numPr>
-        <w:rPr>
-          <w:b/>
-          <w:bCs/>
-          <w:lang w:eastAsia="ru-RU"/>
-        </w:rPr>
-      </w:pPr>
-    </w:p>
-    <w:p>
-      <w:pPr>
-        <w:pStyle w:val="1"/>
-        <w:numPr>
-          <w:ilvl w:val="0"/>
-          <w:numId w:val="0"/>
-        </w:numPr>
-        <w:rPr>
-          <w:b/>
-          <w:bCs/>
-          <w:lang w:eastAsia="ru-RU"/>
-        </w:rPr>
-      </w:pPr>
-    </w:p>
-    <w:p>
-      <w:pPr>
-        <w:pStyle w:val="1"/>
         <w:ind w:hanging="426"/>
         <w:rPr>
           <w:b/>
@@ -4943,8 +4652,7 @@
           <w:bCs/>
           <w:lang w:eastAsia="ru-RU"/>
         </w:rPr>
-        <w:lastRenderedPageBreak/>
-        <w:t>О связи бесконечно большой и бесконечно малой функций</w:t>
+        <w:t>Критерий существования предела через односторонние</w:t>
       </w:r>
     </w:p>
     <w:p>
@@ -4965,10 +4673,10 @@
           <w:noProof/>
         </w:rPr>
         <w:drawing>
-          <wp:inline distT="0" distB="0" distL="0" distR="0" wp14:anchorId="239B908B" wp14:editId="5960F0F9">
-            <wp:extent cx="6120130" cy="2997835"/>
+          <wp:inline distT="0" distB="0" distL="0" distR="0" wp14:anchorId="7742D3B4" wp14:editId="474867D3">
+            <wp:extent cx="6120130" cy="1530350"/>
             <wp:effectExtent l="0" t="0" r="0" b="0"/>
-            <wp:docPr id="76" name="Рисунок 76"/>
+            <wp:docPr id="73" name="Рисунок 73"/>
             <wp:cNvGraphicFramePr>
               <a:graphicFrameLocks xmlns:a="http://schemas.openxmlformats.org/drawingml/2006/main" noChangeAspect="1"/>
             </wp:cNvGraphicFramePr>
@@ -4988,7 +4696,7 @@
                   <pic:spPr>
                     <a:xfrm>
                       <a:off x="0" y="0"/>
-                      <a:ext cx="6120130" cy="2997835"/>
+                      <a:ext cx="6120130" cy="1530350"/>
                     </a:xfrm>
                     <a:prstGeom prst="rect">
                       <a:avLst/>
@@ -5004,6 +4712,132 @@
     <w:p>
       <w:pPr>
         <w:pStyle w:val="1"/>
+        <w:numPr>
+          <w:ilvl w:val="0"/>
+          <w:numId w:val="0"/>
+        </w:numPr>
+        <w:rPr>
+          <w:b/>
+          <w:bCs/>
+          <w:lang w:eastAsia="ru-RU"/>
+        </w:rPr>
+      </w:pPr>
+    </w:p>
+    <w:p>
+      <w:pPr>
+        <w:pStyle w:val="1"/>
+        <w:numPr>
+          <w:ilvl w:val="0"/>
+          <w:numId w:val="0"/>
+        </w:numPr>
+        <w:rPr>
+          <w:b/>
+          <w:bCs/>
+          <w:lang w:eastAsia="ru-RU"/>
+        </w:rPr>
+      </w:pPr>
+    </w:p>
+    <w:p>
+      <w:pPr>
+        <w:pStyle w:val="1"/>
+        <w:numPr>
+          <w:ilvl w:val="0"/>
+          <w:numId w:val="0"/>
+        </w:numPr>
+        <w:rPr>
+          <w:b/>
+          <w:bCs/>
+          <w:lang w:eastAsia="ru-RU"/>
+        </w:rPr>
+      </w:pPr>
+    </w:p>
+    <w:p>
+      <w:pPr>
+        <w:pStyle w:val="1"/>
+        <w:numPr>
+          <w:ilvl w:val="0"/>
+          <w:numId w:val="0"/>
+        </w:numPr>
+        <w:rPr>
+          <w:b/>
+          <w:bCs/>
+          <w:lang w:eastAsia="ru-RU"/>
+        </w:rPr>
+      </w:pPr>
+    </w:p>
+    <w:p>
+      <w:pPr>
+        <w:pStyle w:val="1"/>
+        <w:numPr>
+          <w:ilvl w:val="0"/>
+          <w:numId w:val="0"/>
+        </w:numPr>
+        <w:rPr>
+          <w:b/>
+          <w:bCs/>
+          <w:lang w:eastAsia="ru-RU"/>
+        </w:rPr>
+      </w:pPr>
+    </w:p>
+    <w:p>
+      <w:pPr>
+        <w:pStyle w:val="1"/>
+        <w:numPr>
+          <w:ilvl w:val="0"/>
+          <w:numId w:val="0"/>
+        </w:numPr>
+        <w:rPr>
+          <w:b/>
+          <w:bCs/>
+          <w:lang w:eastAsia="ru-RU"/>
+        </w:rPr>
+      </w:pPr>
+    </w:p>
+    <w:p>
+      <w:pPr>
+        <w:pStyle w:val="1"/>
+        <w:numPr>
+          <w:ilvl w:val="0"/>
+          <w:numId w:val="0"/>
+        </w:numPr>
+        <w:rPr>
+          <w:b/>
+          <w:bCs/>
+          <w:lang w:eastAsia="ru-RU"/>
+        </w:rPr>
+      </w:pPr>
+    </w:p>
+    <w:p>
+      <w:pPr>
+        <w:pStyle w:val="1"/>
+        <w:numPr>
+          <w:ilvl w:val="0"/>
+          <w:numId w:val="0"/>
+        </w:numPr>
+        <w:rPr>
+          <w:b/>
+          <w:bCs/>
+          <w:lang w:eastAsia="ru-RU"/>
+        </w:rPr>
+      </w:pPr>
+    </w:p>
+    <w:p>
+      <w:pPr>
+        <w:pStyle w:val="1"/>
+        <w:numPr>
+          <w:ilvl w:val="0"/>
+          <w:numId w:val="0"/>
+        </w:numPr>
+        <w:rPr>
+          <w:b/>
+          <w:bCs/>
+          <w:lang w:eastAsia="ru-RU"/>
+        </w:rPr>
+      </w:pPr>
+    </w:p>
+    <w:p>
+      <w:pPr>
+        <w:pStyle w:val="1"/>
         <w:ind w:hanging="426"/>
         <w:rPr>
           <w:b/>
@@ -5017,7 +4851,7 @@
           <w:bCs/>
           <w:lang w:eastAsia="ru-RU"/>
         </w:rPr>
-        <w:t>О свойствах бесконечно малых функций</w:t>
+        <w:t>О связи бесконечно большой и бесконечно малой функций</w:t>
       </w:r>
     </w:p>
     <w:p>
@@ -5038,10 +4872,10 @@
           <w:noProof/>
         </w:rPr>
         <w:drawing>
-          <wp:inline distT="0" distB="0" distL="0" distR="0" wp14:anchorId="0C948F7A" wp14:editId="080394F6">
-            <wp:extent cx="6120130" cy="800735"/>
+          <wp:inline distT="0" distB="0" distL="0" distR="0" wp14:anchorId="239B908B" wp14:editId="5960F0F9">
+            <wp:extent cx="6120130" cy="2997835"/>
             <wp:effectExtent l="0" t="0" r="0" b="0"/>
-            <wp:docPr id="77" name="Рисунок 77"/>
+            <wp:docPr id="76" name="Рисунок 76"/>
             <wp:cNvGraphicFramePr>
               <a:graphicFrameLocks xmlns:a="http://schemas.openxmlformats.org/drawingml/2006/main" noChangeAspect="1"/>
             </wp:cNvGraphicFramePr>
@@ -5061,7 +4895,7 @@
                   <pic:spPr>
                     <a:xfrm>
                       <a:off x="0" y="0"/>
-                      <a:ext cx="6120130" cy="800735"/>
+                      <a:ext cx="6120130" cy="2997835"/>
                     </a:xfrm>
                     <a:prstGeom prst="rect">
                       <a:avLst/>
@@ -5073,21 +4907,48 @@
           </wp:inline>
         </w:drawing>
       </w:r>
+    </w:p>
+    <w:p>
+      <w:pPr>
+        <w:pStyle w:val="1"/>
+        <w:ind w:hanging="426"/>
+        <w:rPr>
+          <w:b/>
+          <w:bCs/>
+          <w:lang w:eastAsia="ru-RU"/>
+        </w:rPr>
+      </w:pPr>
+      <w:r>
+        <w:rPr>
+          <w:b/>
+          <w:bCs/>
+          <w:lang w:eastAsia="ru-RU"/>
+        </w:rPr>
+        <w:t>О свойствах бесконечно малых функций</w:t>
+      </w:r>
+    </w:p>
+    <w:p>
+      <w:pPr>
+        <w:pStyle w:val="1"/>
+        <w:numPr>
+          <w:ilvl w:val="0"/>
+          <w:numId w:val="0"/>
+        </w:numPr>
+        <w:rPr>
+          <w:b/>
+          <w:bCs/>
+          <w:lang w:eastAsia="ru-RU"/>
+        </w:rPr>
+      </w:pPr>
       <w:r>
         <w:rPr>
           <w:noProof/>
         </w:rPr>
-        <w:t xml:space="preserve"> </w:t>
-      </w:r>
-      <w:r>
-        <w:rPr>
-          <w:noProof/>
-        </w:rPr>
         <w:drawing>
-          <wp:inline distT="0" distB="0" distL="0" distR="0" wp14:anchorId="63AEBD63" wp14:editId="281FA5E6">
-            <wp:extent cx="6120130" cy="772795"/>
-            <wp:effectExtent l="0" t="0" r="0" b="8255"/>
-            <wp:docPr id="78" name="Рисунок 78"/>
+          <wp:inline distT="0" distB="0" distL="0" distR="0" wp14:anchorId="0C948F7A" wp14:editId="080394F6">
+            <wp:extent cx="6120130" cy="800735"/>
+            <wp:effectExtent l="0" t="0" r="0" b="0"/>
+            <wp:docPr id="77" name="Рисунок 77"/>
             <wp:cNvGraphicFramePr>
               <a:graphicFrameLocks xmlns:a="http://schemas.openxmlformats.org/drawingml/2006/main" noChangeAspect="1"/>
             </wp:cNvGraphicFramePr>
@@ -5107,6 +4968,52 @@
                   <pic:spPr>
                     <a:xfrm>
                       <a:off x="0" y="0"/>
+                      <a:ext cx="6120130" cy="800735"/>
+                    </a:xfrm>
+                    <a:prstGeom prst="rect">
+                      <a:avLst/>
+                    </a:prstGeom>
+                  </pic:spPr>
+                </pic:pic>
+              </a:graphicData>
+            </a:graphic>
+          </wp:inline>
+        </w:drawing>
+      </w:r>
+      <w:r>
+        <w:rPr>
+          <w:noProof/>
+        </w:rPr>
+        <w:t xml:space="preserve"> </w:t>
+      </w:r>
+      <w:r>
+        <w:rPr>
+          <w:noProof/>
+        </w:rPr>
+        <w:drawing>
+          <wp:inline distT="0" distB="0" distL="0" distR="0" wp14:anchorId="63AEBD63" wp14:editId="281FA5E6">
+            <wp:extent cx="6120130" cy="772795"/>
+            <wp:effectExtent l="0" t="0" r="0" b="8255"/>
+            <wp:docPr id="78" name="Рисунок 78"/>
+            <wp:cNvGraphicFramePr>
+              <a:graphicFrameLocks xmlns:a="http://schemas.openxmlformats.org/drawingml/2006/main" noChangeAspect="1"/>
+            </wp:cNvGraphicFramePr>
+            <a:graphic xmlns:a="http://schemas.openxmlformats.org/drawingml/2006/main">
+              <a:graphicData uri="http://schemas.openxmlformats.org/drawingml/2006/picture">
+                <pic:pic xmlns:pic="http://schemas.openxmlformats.org/drawingml/2006/picture">
+                  <pic:nvPicPr>
+                    <pic:cNvPr id="1" name=""/>
+                    <pic:cNvPicPr/>
+                  </pic:nvPicPr>
+                  <pic:blipFill>
+                    <a:blip r:embed="rId62"/>
+                    <a:stretch>
+                      <a:fillRect/>
+                    </a:stretch>
+                  </pic:blipFill>
+                  <pic:spPr>
+                    <a:xfrm>
+                      <a:off x="0" y="0"/>
                       <a:ext cx="6120130" cy="772795"/>
                     </a:xfrm>
                     <a:prstGeom prst="rect">
@@ -5171,7 +5078,7 @@
                     <pic:cNvPicPr/>
                   </pic:nvPicPr>
                   <pic:blipFill>
-                    <a:blip r:embed="rId62"/>
+                    <a:blip r:embed="rId63"/>
                     <a:stretch>
                       <a:fillRect/>
                     </a:stretch>

</xml_diff>